<commit_message>
doc user info update
</commit_message>
<xml_diff>
--- a/Guide&Test Cases.docx
+++ b/Guide&Test Cases.docx
@@ -202,39 +202,8 @@
           <w:sz w:val="28"/>
           <w:szCs w:val="28"/>
         </w:rPr>
-        <w:t xml:space="preserve">Click the first controller </w:t>
-      </w:r>
-      <w:proofErr w:type="spellStart"/>
-      <w:r>
-        <w:rPr>
-          <w:b/>
-          <w:bCs/>
-          <w:sz w:val="28"/>
-          <w:szCs w:val="28"/>
-        </w:rPr>
-        <w:t>api</w:t>
-      </w:r>
-      <w:proofErr w:type="spellEnd"/>
-      <w:r>
-        <w:rPr>
-          <w:b/>
-          <w:bCs/>
-          <w:sz w:val="28"/>
-          <w:szCs w:val="28"/>
-        </w:rPr>
-        <w:t xml:space="preserve"> “</w:t>
-      </w:r>
-      <w:proofErr w:type="spellStart"/>
-      <w:r>
-        <w:rPr>
-          <w:b/>
-          <w:bCs/>
-          <w:sz w:val="28"/>
-          <w:szCs w:val="28"/>
-        </w:rPr>
-        <w:t>Jwt</w:t>
-      </w:r>
-      <w:proofErr w:type="spellEnd"/>
+        <w:t>Click the first controller api “Jwt</w:t>
+      </w:r>
       <w:r>
         <w:rPr>
           <w:b/>
@@ -244,7 +213,6 @@
         </w:rPr>
         <w:t xml:space="preserve"> </w:t>
       </w:r>
-      <w:proofErr w:type="spellStart"/>
       <w:r>
         <w:rPr>
           <w:b/>
@@ -261,46 +229,16 @@
           <w:sz w:val="28"/>
           <w:szCs w:val="28"/>
         </w:rPr>
-        <w:t>tication</w:t>
-      </w:r>
-      <w:proofErr w:type="spellEnd"/>
-      <w:r>
-        <w:rPr>
-          <w:b/>
-          <w:bCs/>
-          <w:sz w:val="28"/>
-          <w:szCs w:val="28"/>
-        </w:rPr>
-        <w:t xml:space="preserve"> API</w:t>
-      </w:r>
-      <w:r>
-        <w:rPr>
-          <w:b/>
-          <w:bCs/>
-          <w:sz w:val="28"/>
-          <w:szCs w:val="28"/>
-        </w:rPr>
-        <w:t xml:space="preserve">”, go to </w:t>
-      </w:r>
-      <w:proofErr w:type="spellStart"/>
-      <w:r>
-        <w:rPr>
-          <w:b/>
-          <w:bCs/>
-          <w:sz w:val="28"/>
-          <w:szCs w:val="28"/>
-        </w:rPr>
-        <w:t>api</w:t>
-      </w:r>
-      <w:proofErr w:type="spellEnd"/>
-      <w:r>
-        <w:rPr>
-          <w:b/>
-          <w:bCs/>
-          <w:sz w:val="28"/>
-          <w:szCs w:val="28"/>
-        </w:rPr>
-        <w:t xml:space="preserve"> </w:t>
+        <w:t>tication API</w:t>
+      </w:r>
+      <w:r>
+        <w:rPr>
+          <w:b/>
+          <w:bCs/>
+          <w:sz w:val="28"/>
+          <w:szCs w:val="28"/>
+        </w:rPr>
+        <w:t xml:space="preserve">”, go to api </w:t>
       </w:r>
       <w:r>
         <w:rPr>
@@ -321,7 +259,6 @@
         </w:rPr>
         <w:t>/</w:t>
       </w:r>
-      <w:proofErr w:type="spellStart"/>
       <w:r>
         <w:rPr>
           <w:rFonts w:hint="eastAsia"/>
@@ -332,7 +269,6 @@
         </w:rPr>
         <w:t>jwtauth</w:t>
       </w:r>
-      <w:proofErr w:type="spellEnd"/>
       <w:r>
         <w:rPr>
           <w:b/>
@@ -468,27 +404,7 @@
           <w:sz w:val="28"/>
           <w:szCs w:val="28"/>
         </w:rPr>
-        <w:t xml:space="preserve"> the button </w:t>
-      </w:r>
-      <w:proofErr w:type="gramStart"/>
-      <w:r>
-        <w:rPr>
-          <w:b/>
-          <w:bCs/>
-          <w:sz w:val="28"/>
-          <w:szCs w:val="28"/>
-        </w:rPr>
-        <w:t>“ Try</w:t>
-      </w:r>
-      <w:proofErr w:type="gramEnd"/>
-      <w:r>
-        <w:rPr>
-          <w:b/>
-          <w:bCs/>
-          <w:sz w:val="28"/>
-          <w:szCs w:val="28"/>
-        </w:rPr>
-        <w:t xml:space="preserve"> it out”</w:t>
+        <w:t xml:space="preserve"> the button “ Try it out”</w:t>
       </w:r>
     </w:p>
     <w:p>
@@ -571,36 +487,16 @@
           <w:sz w:val="28"/>
           <w:szCs w:val="28"/>
         </w:rPr>
-        <w:t xml:space="preserve">Case </w:t>
-      </w:r>
-      <w:proofErr w:type="gramStart"/>
-      <w:r>
-        <w:rPr>
-          <w:b/>
-          <w:bCs/>
-          <w:sz w:val="28"/>
-          <w:szCs w:val="28"/>
-        </w:rPr>
-        <w:t>1:</w:t>
-      </w:r>
-      <w:r>
-        <w:rPr>
-          <w:b/>
-          <w:bCs/>
-          <w:sz w:val="28"/>
-          <w:szCs w:val="28"/>
-        </w:rPr>
-        <w:t>In</w:t>
-      </w:r>
-      <w:proofErr w:type="gramEnd"/>
-      <w:r>
-        <w:rPr>
-          <w:b/>
-          <w:bCs/>
-          <w:sz w:val="28"/>
-          <w:szCs w:val="28"/>
-        </w:rPr>
-        <w:t xml:space="preserve"> the </w:t>
+        <w:t>Case 1:</w:t>
+      </w:r>
+      <w:r>
+        <w:rPr>
+          <w:b/>
+          <w:bCs/>
+          <w:sz w:val="28"/>
+          <w:szCs w:val="28"/>
+        </w:rPr>
+        <w:t xml:space="preserve">In the </w:t>
       </w:r>
       <w:r>
         <w:rPr>
@@ -1944,6 +1840,7 @@
         <w:rPr>
           <w:b/>
           <w:bCs/>
+          <w:noProof/>
           <w:sz w:val="28"/>
           <w:szCs w:val="28"/>
         </w:rPr>
@@ -2341,7 +2238,6 @@
         </w:rPr>
         <w:t xml:space="preserve">. </w:t>
       </w:r>
-      <w:proofErr w:type="spellStart"/>
       <w:r>
         <w:rPr>
           <w:rFonts w:hint="eastAsia"/>
@@ -2352,7 +2248,6 @@
         </w:rPr>
         <w:t>Api</w:t>
       </w:r>
-      <w:proofErr w:type="spellEnd"/>
       <w:r>
         <w:rPr>
           <w:b/>
@@ -2659,25 +2554,25 @@
       <w:pPr>
         <w:jc w:val="left"/>
         <w:rPr>
-          <w:b/>
-          <w:bCs/>
-          <w:sz w:val="28"/>
-          <w:szCs w:val="28"/>
-        </w:rPr>
-      </w:pPr>
-      <w:r>
-        <w:rPr>
-          <w:b/>
-          <w:bCs/>
-          <w:noProof/>
+          <w:rFonts w:hint="eastAsia"/>
+          <w:b/>
+          <w:bCs/>
+          <w:sz w:val="28"/>
+          <w:szCs w:val="28"/>
+        </w:rPr>
+      </w:pPr>
+      <w:r>
+        <w:rPr>
+          <w:b/>
+          <w:bCs/>
           <w:sz w:val="28"/>
           <w:szCs w:val="28"/>
         </w:rPr>
         <w:drawing>
-          <wp:inline distT="0" distB="0" distL="0" distR="0" wp14:anchorId="4F3F41DF" wp14:editId="474536D2">
-            <wp:extent cx="5274310" cy="2698750"/>
+          <wp:inline distT="0" distB="0" distL="0" distR="0" wp14:anchorId="68E6ACB6" wp14:editId="28C6C3C6">
+            <wp:extent cx="5274310" cy="3543935"/>
             <wp:effectExtent l="0" t="0" r="0" b="0"/>
-            <wp:docPr id="25" name="图片 25"/>
+            <wp:docPr id="28" name="图片 28"/>
             <wp:cNvGraphicFramePr>
               <a:graphicFrameLocks xmlns:a="http://schemas.openxmlformats.org/drawingml/2006/main" noChangeAspect="1"/>
             </wp:cNvGraphicFramePr>
@@ -2697,7 +2592,7 @@
                   <pic:spPr>
                     <a:xfrm>
                       <a:off x="0" y="0"/>
-                      <a:ext cx="5274310" cy="2698750"/>
+                      <a:ext cx="5274310" cy="3543935"/>
                     </a:xfrm>
                     <a:prstGeom prst="rect">
                       <a:avLst/>

</xml_diff>